<commit_message>
Getting the scores recording
</commit_message>
<xml_diff>
--- a/Description.docx
+++ b/Description.docx
@@ -8,30 +8,16 @@
         <w:rPr>
           <w:sz w:val="32"/>
           <w:szCs w:val="32"/>
-        </w:rPr>
-      </w:pPr>
-      <w:r>
-        <w:rPr>
-          <w:sz w:val="32"/>
-          <w:szCs w:val="32"/>
-        </w:rPr>
-        <w:t xml:space="preserve">Final </w:t>
-      </w:r>
-      <w:proofErr w:type="spellStart"/>
-      <w:r>
-        <w:rPr>
-          <w:sz w:val="32"/>
-          <w:szCs w:val="32"/>
-        </w:rPr>
-        <w:t>project</w:t>
-      </w:r>
-      <w:proofErr w:type="spellEnd"/>
-      <w:r>
-        <w:rPr>
-          <w:sz w:val="32"/>
-          <w:szCs w:val="32"/>
-        </w:rPr>
-        <w:t xml:space="preserve"> CSC445</w:t>
+          <w:lang w:val="en-GB"/>
+        </w:rPr>
+      </w:pPr>
+      <w:r>
+        <w:rPr>
+          <w:sz w:val="32"/>
+          <w:szCs w:val="32"/>
+          <w:lang w:val="en-GB"/>
+        </w:rPr>
+        <w:t>Final project CSC445</w:t>
       </w:r>
     </w:p>
     <w:p>
@@ -79,6 +65,69 @@
           <w:lang w:val="en-GB"/>
         </w:rPr>
       </w:pPr>
+    </w:p>
+    <w:p>
+      <w:pPr>
+        <w:jc w:val="center"/>
+        <w:rPr>
+          <w:sz w:val="32"/>
+          <w:szCs w:val="32"/>
+          <w:lang w:val="en-GB"/>
+        </w:rPr>
+      </w:pPr>
+      <w:r>
+        <w:rPr>
+          <w:sz w:val="32"/>
+          <w:szCs w:val="32"/>
+          <w:lang w:val="en-GB"/>
+        </w:rPr>
+        <w:t>https://github.com/FabienForestier/Morpions</w:t>
+      </w:r>
+    </w:p>
+    <w:p>
+      <w:pPr>
+        <w:jc w:val="center"/>
+        <w:rPr>
+          <w:sz w:val="32"/>
+          <w:szCs w:val="32"/>
+          <w:lang w:val="en-GB"/>
+        </w:rPr>
+      </w:pPr>
+    </w:p>
+    <w:p>
+      <w:pPr>
+        <w:rPr>
+          <w:sz w:val="32"/>
+          <w:szCs w:val="32"/>
+          <w:lang w:val="en-GB"/>
+        </w:rPr>
+      </w:pPr>
+      <w:r>
+        <w:rPr>
+          <w:sz w:val="32"/>
+          <w:szCs w:val="32"/>
+          <w:lang w:val="en-GB"/>
+        </w:rPr>
+        <w:t xml:space="preserve">My application is a realisation of the game Tic </w:t>
+      </w:r>
+      <w:proofErr w:type="gramStart"/>
+      <w:r>
+        <w:rPr>
+          <w:sz w:val="32"/>
+          <w:szCs w:val="32"/>
+          <w:lang w:val="en-GB"/>
+        </w:rPr>
+        <w:t>Tac</w:t>
+      </w:r>
+      <w:proofErr w:type="gramEnd"/>
+      <w:r>
+        <w:rPr>
+          <w:sz w:val="32"/>
+          <w:szCs w:val="32"/>
+          <w:lang w:val="en-GB"/>
+        </w:rPr>
+        <w:t xml:space="preserve"> Toe. There is a welcome page where the user can chose whether he want to play or see the previous scores. </w:t>
+      </w:r>
     </w:p>
     <w:p>
       <w:pPr>
@@ -87,63 +136,21 @@
           <w:lang w:val="en-GB" w:eastAsia="en-GB"/>
         </w:rPr>
       </w:pPr>
-      <w:r>
-        <w:rPr>
-          <w:sz w:val="32"/>
-          <w:szCs w:val="32"/>
-          <w:lang w:val="en-GB"/>
-        </w:rPr>
-        <w:t xml:space="preserve">My application is a realisation of the game Tic </w:t>
-      </w:r>
-      <w:proofErr w:type="gramStart"/>
-      <w:r>
-        <w:rPr>
-          <w:sz w:val="32"/>
-          <w:szCs w:val="32"/>
-          <w:lang w:val="en-GB"/>
-        </w:rPr>
-        <w:t>Tac</w:t>
-      </w:r>
-      <w:proofErr w:type="gramEnd"/>
-      <w:r>
-        <w:rPr>
-          <w:sz w:val="32"/>
-          <w:szCs w:val="32"/>
-          <w:lang w:val="en-GB"/>
-        </w:rPr>
-        <w:t xml:space="preserve"> Toe. There is a welcome page where the user can chose whether he want to play or see the previous scores. Actually I couldn’t get the saving of the score in a database working so for the moment it is a white page.</w:t>
-      </w:r>
-      <w:r>
+    </w:p>
+    <w:p>
+      <w:pPr>
         <w:rPr>
           <w:noProof/>
           <w:lang w:val="en-GB" w:eastAsia="en-GB"/>
         </w:rPr>
-        <w:t xml:space="preserve"> </w:t>
-      </w:r>
-    </w:p>
-    <w:p>
-      <w:pPr>
+      </w:pPr>
+      <w:r>
         <w:rPr>
           <w:noProof/>
           <w:lang w:val="en-GB" w:eastAsia="en-GB"/>
         </w:rPr>
-      </w:pPr>
-    </w:p>
-    <w:p>
-      <w:pPr>
-        <w:rPr>
-          <w:sz w:val="32"/>
-          <w:szCs w:val="32"/>
-          <w:lang w:val="en-GB"/>
-        </w:rPr>
-      </w:pPr>
-      <w:r>
-        <w:rPr>
-          <w:noProof/>
-          <w:lang w:val="en-GB" w:eastAsia="en-GB"/>
-        </w:rPr>
         <w:drawing>
-          <wp:inline distT="0" distB="0" distL="0" distR="0" wp14:anchorId="1492C28C" wp14:editId="5D3E22CA">
+          <wp:inline distT="0" distB="0" distL="0" distR="0" wp14:anchorId="1F89EC27" wp14:editId="09354A58">
             <wp:extent cx="2643612" cy="4781858"/>
             <wp:effectExtent l="0" t="0" r="4445" b="0"/>
             <wp:docPr id="1" name="Image 1"/>
@@ -184,10 +191,10 @@
           <w:lang w:val="en-GB" w:eastAsia="en-GB"/>
         </w:rPr>
         <w:drawing>
-          <wp:inline distT="0" distB="0" distL="0" distR="0" wp14:anchorId="1D8F959B" wp14:editId="286B1D8C">
-            <wp:extent cx="2625505" cy="4776249"/>
-            <wp:effectExtent l="0" t="0" r="3810" b="5715"/>
-            <wp:docPr id="2" name="Image 2"/>
+          <wp:inline distT="0" distB="0" distL="0" distR="0" wp14:anchorId="426578B0" wp14:editId="49D3DD64">
+            <wp:extent cx="2617738" cy="4762122"/>
+            <wp:effectExtent l="0" t="0" r="0" b="635"/>
+            <wp:docPr id="7" name="Image 7"/>
             <wp:cNvGraphicFramePr>
               <a:graphicFrameLocks xmlns:a="http://schemas.openxmlformats.org/drawingml/2006/main" noChangeAspect="1"/>
             </wp:cNvGraphicFramePr>
@@ -207,7 +214,7 @@
                   <pic:spPr>
                     <a:xfrm>
                       <a:off x="0" y="0"/>
-                      <a:ext cx="2644847" cy="4811436"/>
+                      <a:ext cx="2625154" cy="4775613"/>
                     </a:xfrm>
                     <a:prstGeom prst="rect">
                       <a:avLst/>
@@ -219,8 +226,15 @@
           </wp:inline>
         </w:drawing>
       </w:r>
-      <w:bookmarkStart w:id="0" w:name="_GoBack"/>
-      <w:bookmarkEnd w:id="0"/>
+    </w:p>
+    <w:p>
+      <w:pPr>
+        <w:rPr>
+          <w:sz w:val="32"/>
+          <w:szCs w:val="32"/>
+          <w:lang w:val="en-GB"/>
+        </w:rPr>
+      </w:pPr>
     </w:p>
     <w:p>
       <w:pPr>
@@ -262,7 +276,6 @@
           <w:noProof/>
           <w:lang w:val="en-GB" w:eastAsia="en-GB"/>
         </w:rPr>
-        <w:lastRenderedPageBreak/>
         <w:drawing>
           <wp:inline distT="0" distB="0" distL="0" distR="0" wp14:anchorId="3FD757AB" wp14:editId="434B09CC">
             <wp:extent cx="3020852" cy="5495454"/>
@@ -366,7 +379,16 @@
           <w:szCs w:val="32"/>
           <w:lang w:val="en-GB"/>
         </w:rPr>
-        <w:t xml:space="preserve">.  We can see under each name the symbol that correspond to the play as well as the score of the player. The background </w:t>
+        <w:t xml:space="preserve">.  We can see under each name the symbol that correspond to the play as well as </w:t>
+      </w:r>
+      <w:r>
+        <w:rPr>
+          <w:sz w:val="32"/>
+          <w:szCs w:val="32"/>
+          <w:lang w:val="en-GB"/>
+        </w:rPr>
+        <w:lastRenderedPageBreak/>
+        <w:t xml:space="preserve">the score of the player. The background </w:t>
       </w:r>
       <w:proofErr w:type="spellStart"/>
       <w:r>
@@ -396,14 +418,24 @@
           <w:lang w:val="en-GB"/>
         </w:rPr>
       </w:pPr>
+    </w:p>
+    <w:p>
+      <w:pPr>
+        <w:jc w:val="center"/>
+        <w:rPr>
+          <w:sz w:val="32"/>
+          <w:szCs w:val="32"/>
+          <w:lang w:val="en-GB"/>
+        </w:rPr>
+      </w:pPr>
+      <w:bookmarkStart w:id="0" w:name="_GoBack"/>
       <w:r>
         <w:rPr>
           <w:noProof/>
           <w:lang w:val="en-GB" w:eastAsia="en-GB"/>
         </w:rPr>
-        <w:lastRenderedPageBreak/>
         <w:drawing>
-          <wp:inline distT="0" distB="0" distL="0" distR="0" wp14:anchorId="14320B8E" wp14:editId="7F66C341">
+          <wp:inline distT="0" distB="0" distL="0" distR="0" wp14:anchorId="53C9095C" wp14:editId="6278EDBB">
             <wp:extent cx="3051018" cy="5550332"/>
             <wp:effectExtent l="0" t="0" r="0" b="0"/>
             <wp:docPr id="4" name="Image 4"/>
@@ -438,16 +470,7 @@
           </wp:inline>
         </w:drawing>
       </w:r>
-    </w:p>
-    <w:p>
-      <w:pPr>
-        <w:jc w:val="center"/>
-        <w:rPr>
-          <w:sz w:val="32"/>
-          <w:szCs w:val="32"/>
-          <w:lang w:val="en-GB"/>
-        </w:rPr>
-      </w:pPr>
+      <w:bookmarkEnd w:id="0"/>
     </w:p>
     <w:p>
       <w:pPr>

</xml_diff>